<commit_message>
Comentario Documento virtuaDlab virtual 3
</commit_message>
<xml_diff>
--- a/Documents/Documento2.docx
+++ b/Documents/Documento2.docx
@@ -12,7 +12,49 @@
         <w:rPr>
           <w:lang w:val="es-419"/>
         </w:rPr>
-        <w:t>Esto es una prueba de git</w:t>
+        <w:t xml:space="preserve">Esto es una prueba de </w:t>
+      </w:r>
+      <w:proofErr w:type="spellStart"/>
+      <w:r>
+        <w:rPr>
+          <w:lang w:val="es-419"/>
+        </w:rPr>
+        <w:t>git</w:t>
+      </w:r>
+      <w:proofErr w:type="spellEnd"/>
+    </w:p>
+    <w:p>
+      <w:pPr>
+        <w:rPr>
+          <w:lang w:val="es-419"/>
+        </w:rPr>
+      </w:pPr>
+    </w:p>
+    <w:p>
+      <w:pPr>
+        <w:rPr>
+          <w:lang w:val="es-419"/>
+        </w:rPr>
+      </w:pPr>
+      <w:r>
+        <w:rPr>
+          <w:lang w:val="es-419"/>
+        </w:rPr>
+        <w:t xml:space="preserve">Prueba de </w:t>
+      </w:r>
+      <w:proofErr w:type="spellStart"/>
+      <w:r>
+        <w:rPr>
+          <w:lang w:val="es-419"/>
+        </w:rPr>
+        <w:t>gist</w:t>
+      </w:r>
+      <w:proofErr w:type="spellEnd"/>
+      <w:r>
+        <w:rPr>
+          <w:lang w:val="es-419"/>
+        </w:rPr>
+        <w:t xml:space="preserve"> 2</w:t>
       </w:r>
       <w:bookmarkStart w:id="0" w:name="_GoBack"/>
       <w:bookmarkEnd w:id="0"/>

</xml_diff>